<commit_message>
Se subio una correccion en el archivo metaforas
</commit_message>
<xml_diff>
--- a/Documentos/Metaforas.docx
+++ b/Documentos/Metaforas.docx
@@ -2,7 +2,10 @@
 <file path=word/document.xml><?xml version="1.0" encoding="utf-8"?>
 <w:document xmlns:wpc="http://schemas.microsoft.com/office/word/2010/wordprocessingCanvas" xmlns:cx="http://schemas.microsoft.com/office/drawing/2014/chartex" xmlns:cx1="http://schemas.microsoft.com/office/drawing/2015/9/8/chartex" xmlns:cx2="http://schemas.microsoft.com/office/drawing/2015/10/21/chartex" xmlns:cx3="http://schemas.microsoft.com/office/drawing/2016/5/9/chartex" xmlns:cx4="http://schemas.microsoft.com/office/drawing/2016/5/10/chartex" xmlns:cx5="http://schemas.microsoft.com/office/drawing/2016/5/11/chartex" xmlns:cx6="http://schemas.microsoft.com/office/drawing/2016/5/12/chartex" xmlns:cx7="http://schemas.microsoft.com/office/drawing/2016/5/13/chartex" xmlns:cx8="http://schemas.microsoft.com/office/drawing/2016/5/14/chartex" xmlns:mc="http://schemas.openxmlformats.org/markup-compatibility/2006" xmlns:aink="http://schemas.microsoft.com/office/drawing/2016/ink" xmlns:am3d="http://schemas.microsoft.com/office/drawing/2017/model3d" xmlns:o="urn:schemas-microsoft-com:office:office" xmlns:r="http://schemas.openxmlformats.org/officeDocument/2006/relationships" xmlns:m="http://schemas.openxmlformats.org/officeDocument/2006/math" xmlns:v="urn:schemas-microsoft-com:vml" xmlns:wp14="http://schemas.microsoft.com/office/word/2010/wordprocessingDrawing" xmlns:wp="http://schemas.openxmlformats.org/drawingml/2006/wordprocessingDrawing" xmlns:w10="urn:schemas-microsoft-com:office:word" xmlns:w="http://schemas.openxmlformats.org/wordprocessingml/2006/main" xmlns:w14="http://schemas.microsoft.com/office/word/2010/wordml" xmlns:w15="http://schemas.microsoft.com/office/word/2012/wordml" xmlns:w16cid="http://schemas.microsoft.com/office/word/2016/wordml/cid" xmlns:w16se="http://schemas.microsoft.com/office/word/2015/wordml/symex" xmlns:wpg="http://schemas.microsoft.com/office/word/2010/wordprocessingGroup" xmlns:wpi="http://schemas.microsoft.com/office/word/2010/wordprocessingInk" xmlns:wne="http://schemas.microsoft.com/office/word/2006/wordml" xmlns:wps="http://schemas.microsoft.com/office/word/2010/wordprocessingShape" mc:Ignorable="w14 w15 w16se w16cid wp14">
   <w:body>
-    <w:p/>
+    <w:p>
+      <w:bookmarkStart w:id="0" w:name="_GoBack"/>
+      <w:bookmarkEnd w:id="0"/>
+    </w:p>
     <w:p>
       <w:r>
         <w:rPr>
@@ -34,7 +37,7 @@
                     </pic:cNvPicPr>
                   </pic:nvPicPr>
                   <pic:blipFill>
-                    <a:blip r:embed="rId4" cstate="print">
+                    <a:blip r:embed="rId6" cstate="print">
                       <a:extLst>
                         <a:ext uri="{28A0092B-C50C-407E-A947-70E740481C1C}">
                           <a14:useLocalDpi xmlns:a14="http://schemas.microsoft.com/office/drawing/2010/main" val="0"/>
@@ -93,7 +96,7 @@
                     </pic:cNvPicPr>
                   </pic:nvPicPr>
                   <pic:blipFill>
-                    <a:blip r:embed="rId5">
+                    <a:blip r:embed="rId7">
                       <a:extLst>
                         <a:ext uri="{28A0092B-C50C-407E-A947-70E740481C1C}">
                           <a14:useLocalDpi xmlns:a14="http://schemas.microsoft.com/office/drawing/2010/main" val="0"/>
@@ -156,7 +159,7 @@
                     </pic:cNvPicPr>
                   </pic:nvPicPr>
                   <pic:blipFill>
-                    <a:blip r:embed="rId6">
+                    <a:blip r:embed="rId8">
                       <a:extLst>
                         <a:ext uri="{28A0092B-C50C-407E-A947-70E740481C1C}">
                           <a14:useLocalDpi xmlns:a14="http://schemas.microsoft.com/office/drawing/2010/main" val="0"/>
@@ -215,7 +218,7 @@
                     </pic:cNvPicPr>
                   </pic:nvPicPr>
                   <pic:blipFill>
-                    <a:blip r:embed="rId5">
+                    <a:blip r:embed="rId7">
                       <a:extLst>
                         <a:ext uri="{28A0092B-C50C-407E-A947-70E740481C1C}">
                           <a14:useLocalDpi xmlns:a14="http://schemas.microsoft.com/office/drawing/2010/main" val="0"/>
@@ -278,7 +281,7 @@
                     </pic:cNvPicPr>
                   </pic:nvPicPr>
                   <pic:blipFill>
-                    <a:blip r:embed="rId7">
+                    <a:blip r:embed="rId9">
                       <a:extLst>
                         <a:ext uri="{28A0092B-C50C-407E-A947-70E740481C1C}">
                           <a14:useLocalDpi xmlns:a14="http://schemas.microsoft.com/office/drawing/2010/main" val="0"/>
@@ -337,7 +340,7 @@
                     </pic:cNvPicPr>
                   </pic:nvPicPr>
                   <pic:blipFill>
-                    <a:blip r:embed="rId5">
+                    <a:blip r:embed="rId7">
                       <a:extLst>
                         <a:ext uri="{28A0092B-C50C-407E-A947-70E740481C1C}">
                           <a14:useLocalDpi xmlns:a14="http://schemas.microsoft.com/office/drawing/2010/main" val="0"/>
@@ -370,8 +373,6 @@
       </w:r>
     </w:p>
     <w:p>
-      <w:bookmarkStart w:id="0" w:name="_GoBack"/>
-      <w:bookmarkEnd w:id="0"/>
       <w:r>
         <w:rPr>
           <w:noProof/>
@@ -402,7 +403,7 @@
                     </pic:cNvPicPr>
                   </pic:nvPicPr>
                   <pic:blipFill>
-                    <a:blip r:embed="rId8">
+                    <a:blip r:embed="rId10">
                       <a:extLst>
                         <a:ext uri="{28A0092B-C50C-407E-A947-70E740481C1C}">
                           <a14:useLocalDpi xmlns:a14="http://schemas.microsoft.com/office/drawing/2010/main" val="0"/>
@@ -461,7 +462,7 @@
                     </pic:cNvPicPr>
                   </pic:nvPicPr>
                   <pic:blipFill>
-                    <a:blip r:embed="rId5">
+                    <a:blip r:embed="rId7">
                       <a:extLst>
                         <a:ext uri="{28A0092B-C50C-407E-A947-70E740481C1C}">
                           <a14:useLocalDpi xmlns:a14="http://schemas.microsoft.com/office/drawing/2010/main" val="0"/>
@@ -516,7 +517,7 @@
                     </pic:cNvPicPr>
                   </pic:nvPicPr>
                   <pic:blipFill>
-                    <a:blip r:embed="rId9">
+                    <a:blip r:embed="rId11">
                       <a:extLst>
                         <a:ext uri="{28A0092B-C50C-407E-A947-70E740481C1C}">
                           <a14:useLocalDpi xmlns:a14="http://schemas.microsoft.com/office/drawing/2010/main" val="0"/>
@@ -571,7 +572,7 @@
                     </pic:cNvPicPr>
                   </pic:nvPicPr>
                   <pic:blipFill>
-                    <a:blip r:embed="rId10">
+                    <a:blip r:embed="rId12">
                       <a:extLst>
                         <a:ext uri="{28A0092B-C50C-407E-A947-70E740481C1C}">
                           <a14:useLocalDpi xmlns:a14="http://schemas.microsoft.com/office/drawing/2010/main" val="0"/>
@@ -626,7 +627,7 @@
                     </pic:cNvPicPr>
                   </pic:nvPicPr>
                   <pic:blipFill>
-                    <a:blip r:embed="rId11">
+                    <a:blip r:embed="rId13">
                       <a:extLst>
                         <a:ext uri="{28A0092B-C50C-407E-A947-70E740481C1C}">
                           <a14:useLocalDpi xmlns:a14="http://schemas.microsoft.com/office/drawing/2010/main" val="0"/>
@@ -695,7 +696,7 @@
                     </pic:cNvPicPr>
                   </pic:nvPicPr>
                   <pic:blipFill>
-                    <a:blip r:embed="rId12">
+                    <a:blip r:embed="rId14">
                       <a:extLst>
                         <a:ext uri="{28A0092B-C50C-407E-A947-70E740481C1C}">
                           <a14:useLocalDpi xmlns:a14="http://schemas.microsoft.com/office/drawing/2010/main" val="0"/>
@@ -738,6 +739,7 @@
         <w:rPr>
           <w:noProof/>
         </w:rPr>
+        <w:lastRenderedPageBreak/>
         <w:drawing>
           <wp:anchor distT="0" distB="0" distL="114300" distR="114300" simplePos="0" relativeHeight="251671552" behindDoc="0" locked="0" layoutInCell="1" allowOverlap="1" wp14:anchorId="447FE69A" wp14:editId="79BE7F74">
             <wp:simplePos x="0" y="0"/>
@@ -764,7 +766,7 @@
                     </pic:cNvPicPr>
                   </pic:nvPicPr>
                   <pic:blipFill>
-                    <a:blip r:embed="rId7">
+                    <a:blip r:embed="rId9">
                       <a:extLst>
                         <a:ext uri="{28A0092B-C50C-407E-A947-70E740481C1C}">
                           <a14:useLocalDpi xmlns:a14="http://schemas.microsoft.com/office/drawing/2010/main" val="0"/>
@@ -833,7 +835,7 @@
                     </pic:cNvPicPr>
                   </pic:nvPicPr>
                   <pic:blipFill>
-                    <a:blip r:embed="rId12">
+                    <a:blip r:embed="rId14">
                       <a:extLst>
                         <a:ext uri="{28A0092B-C50C-407E-A947-70E740481C1C}">
                           <a14:useLocalDpi xmlns:a14="http://schemas.microsoft.com/office/drawing/2010/main" val="0"/>
@@ -902,7 +904,7 @@
                     </pic:cNvPicPr>
                   </pic:nvPicPr>
                   <pic:blipFill>
-                    <a:blip r:embed="rId6">
+                    <a:blip r:embed="rId8">
                       <a:extLst>
                         <a:ext uri="{28A0092B-C50C-407E-A947-70E740481C1C}">
                           <a14:useLocalDpi xmlns:a14="http://schemas.microsoft.com/office/drawing/2010/main" val="0"/>
@@ -971,7 +973,7 @@
                     </pic:cNvPicPr>
                   </pic:nvPicPr>
                   <pic:blipFill>
-                    <a:blip r:embed="rId12">
+                    <a:blip r:embed="rId14">
                       <a:extLst>
                         <a:ext uri="{28A0092B-C50C-407E-A947-70E740481C1C}">
                           <a14:useLocalDpi xmlns:a14="http://schemas.microsoft.com/office/drawing/2010/main" val="0"/>
@@ -1040,7 +1042,7 @@
                     </pic:cNvPicPr>
                   </pic:nvPicPr>
                   <pic:blipFill>
-                    <a:blip r:embed="rId8">
+                    <a:blip r:embed="rId10">
                       <a:extLst>
                         <a:ext uri="{28A0092B-C50C-407E-A947-70E740481C1C}">
                           <a14:useLocalDpi xmlns:a14="http://schemas.microsoft.com/office/drawing/2010/main" val="0"/>
@@ -1087,6 +1089,7 @@
     <w:p/>
     <w:p/>
     <w:sectPr>
+      <w:headerReference w:type="default" r:id="rId15"/>
       <w:pgSz w:w="12240" w:h="15840"/>
       <w:pgMar w:top="1417" w:right="1701" w:bottom="1417" w:left="1701" w:header="708" w:footer="708" w:gutter="0"/>
       <w:cols w:space="708"/>
@@ -1094,6 +1097,386 @@
     </w:sectPr>
   </w:body>
 </w:document>
+</file>
+
+<file path=word/endnotes.xml><?xml version="1.0" encoding="utf-8"?>
+<w:endnotes xmlns:wpc="http://schemas.microsoft.com/office/word/2010/wordprocessingCanvas" xmlns:cx="http://schemas.microsoft.com/office/drawing/2014/chartex" xmlns:cx1="http://schemas.microsoft.com/office/drawing/2015/9/8/chartex" xmlns:cx2="http://schemas.microsoft.com/office/drawing/2015/10/21/chartex" xmlns:cx3="http://schemas.microsoft.com/office/drawing/2016/5/9/chartex" xmlns:cx4="http://schemas.microsoft.com/office/drawing/2016/5/10/chartex" xmlns:cx5="http://schemas.microsoft.com/office/drawing/2016/5/11/chartex" xmlns:cx6="http://schemas.microsoft.com/office/drawing/2016/5/12/chartex" xmlns:cx7="http://schemas.microsoft.com/office/drawing/2016/5/13/chartex" xmlns:cx8="http://schemas.microsoft.com/office/drawing/2016/5/14/chartex" xmlns:mc="http://schemas.openxmlformats.org/markup-compatibility/2006" xmlns:aink="http://schemas.microsoft.com/office/drawing/2016/ink" xmlns:am3d="http://schemas.microsoft.com/office/drawing/2017/model3d" xmlns:o="urn:schemas-microsoft-com:office:office" xmlns:r="http://schemas.openxmlformats.org/officeDocument/2006/relationships" xmlns:m="http://schemas.openxmlformats.org/officeDocument/2006/math" xmlns:v="urn:schemas-microsoft-com:vml" xmlns:wp14="http://schemas.microsoft.com/office/word/2010/wordprocessingDrawing" xmlns:wp="http://schemas.openxmlformats.org/drawingml/2006/wordprocessingDrawing" xmlns:w10="urn:schemas-microsoft-com:office:word" xmlns:w="http://schemas.openxmlformats.org/wordprocessingml/2006/main" xmlns:w14="http://schemas.microsoft.com/office/word/2010/wordml" xmlns:w15="http://schemas.microsoft.com/office/word/2012/wordml" xmlns:w16cid="http://schemas.microsoft.com/office/word/2016/wordml/cid" xmlns:w16se="http://schemas.microsoft.com/office/word/2015/wordml/symex" xmlns:wpg="http://schemas.microsoft.com/office/word/2010/wordprocessingGroup" xmlns:wpi="http://schemas.microsoft.com/office/word/2010/wordprocessingInk" xmlns:wne="http://schemas.microsoft.com/office/word/2006/wordml" xmlns:wps="http://schemas.microsoft.com/office/word/2010/wordprocessingShape" mc:Ignorable="w14 w15 w16se w16cid wp14">
+  <w:endnote w:type="separator" w:id="-1">
+    <w:p>
+      <w:pPr>
+        <w:spacing w:after="0" w:line="240" w:lineRule="auto"/>
+      </w:pPr>
+      <w:r>
+        <w:separator/>
+      </w:r>
+    </w:p>
+  </w:endnote>
+  <w:endnote w:type="continuationSeparator" w:id="0">
+    <w:p>
+      <w:pPr>
+        <w:spacing w:after="0" w:line="240" w:lineRule="auto"/>
+      </w:pPr>
+      <w:r>
+        <w:continuationSeparator/>
+      </w:r>
+    </w:p>
+  </w:endnote>
+</w:endnotes>
+</file>
+
+<file path=word/footnotes.xml><?xml version="1.0" encoding="utf-8"?>
+<w:footnotes xmlns:wpc="http://schemas.microsoft.com/office/word/2010/wordprocessingCanvas" xmlns:cx="http://schemas.microsoft.com/office/drawing/2014/chartex" xmlns:cx1="http://schemas.microsoft.com/office/drawing/2015/9/8/chartex" xmlns:cx2="http://schemas.microsoft.com/office/drawing/2015/10/21/chartex" xmlns:cx3="http://schemas.microsoft.com/office/drawing/2016/5/9/chartex" xmlns:cx4="http://schemas.microsoft.com/office/drawing/2016/5/10/chartex" xmlns:cx5="http://schemas.microsoft.com/office/drawing/2016/5/11/chartex" xmlns:cx6="http://schemas.microsoft.com/office/drawing/2016/5/12/chartex" xmlns:cx7="http://schemas.microsoft.com/office/drawing/2016/5/13/chartex" xmlns:cx8="http://schemas.microsoft.com/office/drawing/2016/5/14/chartex" xmlns:mc="http://schemas.openxmlformats.org/markup-compatibility/2006" xmlns:aink="http://schemas.microsoft.com/office/drawing/2016/ink" xmlns:am3d="http://schemas.microsoft.com/office/drawing/2017/model3d" xmlns:o="urn:schemas-microsoft-com:office:office" xmlns:r="http://schemas.openxmlformats.org/officeDocument/2006/relationships" xmlns:m="http://schemas.openxmlformats.org/officeDocument/2006/math" xmlns:v="urn:schemas-microsoft-com:vml" xmlns:wp14="http://schemas.microsoft.com/office/word/2010/wordprocessingDrawing" xmlns:wp="http://schemas.openxmlformats.org/drawingml/2006/wordprocessingDrawing" xmlns:w10="urn:schemas-microsoft-com:office:word" xmlns:w="http://schemas.openxmlformats.org/wordprocessingml/2006/main" xmlns:w14="http://schemas.microsoft.com/office/word/2010/wordml" xmlns:w15="http://schemas.microsoft.com/office/word/2012/wordml" xmlns:w16cid="http://schemas.microsoft.com/office/word/2016/wordml/cid" xmlns:w16se="http://schemas.microsoft.com/office/word/2015/wordml/symex" xmlns:wpg="http://schemas.microsoft.com/office/word/2010/wordprocessingGroup" xmlns:wpi="http://schemas.microsoft.com/office/word/2010/wordprocessingInk" xmlns:wne="http://schemas.microsoft.com/office/word/2006/wordml" xmlns:wps="http://schemas.microsoft.com/office/word/2010/wordprocessingShape" mc:Ignorable="w14 w15 w16se w16cid wp14">
+  <w:footnote w:type="separator" w:id="-1">
+    <w:p>
+      <w:pPr>
+        <w:spacing w:after="0" w:line="240" w:lineRule="auto"/>
+      </w:pPr>
+      <w:r>
+        <w:separator/>
+      </w:r>
+    </w:p>
+  </w:footnote>
+  <w:footnote w:type="continuationSeparator" w:id="0">
+    <w:p>
+      <w:pPr>
+        <w:spacing w:after="0" w:line="240" w:lineRule="auto"/>
+      </w:pPr>
+      <w:r>
+        <w:continuationSeparator/>
+      </w:r>
+    </w:p>
+  </w:footnote>
+</w:footnotes>
+</file>
+
+<file path=word/header1.xml><?xml version="1.0" encoding="utf-8"?>
+<w:hdr xmlns:wpc="http://schemas.microsoft.com/office/word/2010/wordprocessingCanvas" xmlns:cx="http://schemas.microsoft.com/office/drawing/2014/chartex" xmlns:cx1="http://schemas.microsoft.com/office/drawing/2015/9/8/chartex" xmlns:cx2="http://schemas.microsoft.com/office/drawing/2015/10/21/chartex" xmlns:cx3="http://schemas.microsoft.com/office/drawing/2016/5/9/chartex" xmlns:cx4="http://schemas.microsoft.com/office/drawing/2016/5/10/chartex" xmlns:cx5="http://schemas.microsoft.com/office/drawing/2016/5/11/chartex" xmlns:cx6="http://schemas.microsoft.com/office/drawing/2016/5/12/chartex" xmlns:cx7="http://schemas.microsoft.com/office/drawing/2016/5/13/chartex" xmlns:cx8="http://schemas.microsoft.com/office/drawing/2016/5/14/chartex" xmlns:mc="http://schemas.openxmlformats.org/markup-compatibility/2006" xmlns:aink="http://schemas.microsoft.com/office/drawing/2016/ink" xmlns:am3d="http://schemas.microsoft.com/office/drawing/2017/model3d" xmlns:o="urn:schemas-microsoft-com:office:office" xmlns:r="http://schemas.openxmlformats.org/officeDocument/2006/relationships" xmlns:m="http://schemas.openxmlformats.org/officeDocument/2006/math" xmlns:v="urn:schemas-microsoft-com:vml" xmlns:wp14="http://schemas.microsoft.com/office/word/2010/wordprocessingDrawing" xmlns:wp="http://schemas.openxmlformats.org/drawingml/2006/wordprocessingDrawing" xmlns:w10="urn:schemas-microsoft-com:office:word" xmlns:w="http://schemas.openxmlformats.org/wordprocessingml/2006/main" xmlns:w14="http://schemas.microsoft.com/office/word/2010/wordml" xmlns:w15="http://schemas.microsoft.com/office/word/2012/wordml" xmlns:w16cid="http://schemas.microsoft.com/office/word/2016/wordml/cid" xmlns:w16se="http://schemas.microsoft.com/office/word/2015/wordml/symex" xmlns:wpg="http://schemas.microsoft.com/office/word/2010/wordprocessingGroup" xmlns:wpi="http://schemas.microsoft.com/office/word/2010/wordprocessingInk" xmlns:wne="http://schemas.microsoft.com/office/word/2006/wordml" xmlns:wps="http://schemas.microsoft.com/office/word/2010/wordprocessingShape" mc:Ignorable="w14 w15 w16se w16cid wp14">
+  <w:p>
+    <w:pPr>
+      <w:widowControl w:val="0"/>
+      <w:spacing w:before="708"/>
+      <w:rPr>
+        <w:rFonts w:ascii="Cambria" w:eastAsia="Cambria" w:hAnsi="Cambria" w:cs="Cambria"/>
+        <w:b/>
+        <w:sz w:val="24"/>
+        <w:szCs w:val="24"/>
+      </w:rPr>
+    </w:pPr>
+  </w:p>
+  <w:tbl>
+    <w:tblPr>
+      <w:tblW w:w="8828" w:type="dxa"/>
+      <w:tblInd w:w="-5" w:type="dxa"/>
+      <w:tblBorders>
+        <w:top w:val="single" w:sz="4" w:space="0" w:color="000000"/>
+        <w:left w:val="single" w:sz="4" w:space="0" w:color="000000"/>
+        <w:bottom w:val="single" w:sz="4" w:space="0" w:color="000000"/>
+        <w:right w:val="single" w:sz="4" w:space="0" w:color="000000"/>
+        <w:insideH w:val="single" w:sz="4" w:space="0" w:color="000000"/>
+        <w:insideV w:val="single" w:sz="4" w:space="0" w:color="000000"/>
+      </w:tblBorders>
+      <w:tblLayout w:type="fixed"/>
+      <w:tblLook w:val="0400" w:firstRow="0" w:lastRow="0" w:firstColumn="0" w:lastColumn="0" w:noHBand="0" w:noVBand="1"/>
+    </w:tblPr>
+    <w:tblGrid>
+      <w:gridCol w:w="5382"/>
+      <w:gridCol w:w="1843"/>
+      <w:gridCol w:w="1603"/>
+    </w:tblGrid>
+    <w:tr>
+      <w:trPr>
+        <w:trHeight w:val="540"/>
+      </w:trPr>
+      <w:tc>
+        <w:tcPr>
+          <w:tcW w:w="7225" w:type="dxa"/>
+          <w:gridSpan w:val="2"/>
+        </w:tcPr>
+        <w:p>
+          <w:pPr>
+            <w:pStyle w:val="Sinespaciado"/>
+            <w:jc w:val="center"/>
+          </w:pPr>
+          <w:r>
+            <w:t>Diseño de Interfaces de Usuario</w:t>
+          </w:r>
+        </w:p>
+        <w:p>
+          <w:pPr>
+            <w:pStyle w:val="Sinespaciado"/>
+            <w:jc w:val="center"/>
+          </w:pPr>
+          <w:r>
+            <w:t>Royer David Estrada Esponda</w:t>
+          </w:r>
+        </w:p>
+        <w:p>
+          <w:pPr>
+            <w:pStyle w:val="Sinespaciado"/>
+            <w:jc w:val="center"/>
+          </w:pPr>
+          <w:r>
+            <w:t>Universidad del Valle – Sede Tuluá</w:t>
+          </w:r>
+        </w:p>
+      </w:tc>
+      <w:tc>
+        <w:tcPr>
+          <w:tcW w:w="1603" w:type="dxa"/>
+          <w:vMerge w:val="restart"/>
+        </w:tcPr>
+        <w:p>
+          <w:pPr>
+            <w:tabs>
+              <w:tab w:val="center" w:pos="4419"/>
+              <w:tab w:val="right" w:pos="8838"/>
+            </w:tabs>
+            <w:jc w:val="center"/>
+            <w:rPr>
+              <w:rFonts w:ascii="Calibri" w:eastAsia="Calibri" w:hAnsi="Calibri" w:cs="Calibri"/>
+            </w:rPr>
+          </w:pPr>
+          <w:r>
+            <w:rPr>
+              <w:rFonts w:ascii="Calibri" w:eastAsia="Calibri" w:hAnsi="Calibri" w:cs="Calibri"/>
+              <w:noProof/>
+            </w:rPr>
+            <w:drawing>
+              <wp:inline distT="0" distB="0" distL="0" distR="0" wp14:anchorId="517E43E4" wp14:editId="73FF5A3E">
+                <wp:extent cx="647700" cy="838200"/>
+                <wp:effectExtent l="0" t="0" r="0" b="0"/>
+                <wp:docPr id="3" name="image7.png" descr="Resultado de imagen para logo univalle"/>
+                <wp:cNvGraphicFramePr/>
+                <a:graphic xmlns:a="http://schemas.openxmlformats.org/drawingml/2006/main">
+                  <a:graphicData uri="http://schemas.openxmlformats.org/drawingml/2006/picture">
+                    <pic:pic xmlns:pic="http://schemas.openxmlformats.org/drawingml/2006/picture">
+                      <pic:nvPicPr>
+                        <pic:cNvPr id="0" name="image7.png" descr="Resultado de imagen para logo univalle"/>
+                        <pic:cNvPicPr preferRelativeResize="0"/>
+                      </pic:nvPicPr>
+                      <pic:blipFill>
+                        <a:blip r:embed="rId1"/>
+                        <a:srcRect/>
+                        <a:stretch>
+                          <a:fillRect/>
+                        </a:stretch>
+                      </pic:blipFill>
+                      <pic:spPr>
+                        <a:xfrm>
+                          <a:off x="0" y="0"/>
+                          <a:ext cx="647903" cy="838463"/>
+                        </a:xfrm>
+                        <a:prstGeom prst="rect">
+                          <a:avLst/>
+                        </a:prstGeom>
+                        <a:ln/>
+                      </pic:spPr>
+                    </pic:pic>
+                  </a:graphicData>
+                </a:graphic>
+              </wp:inline>
+            </w:drawing>
+          </w:r>
+        </w:p>
+      </w:tc>
+    </w:tr>
+    <w:tr>
+      <w:tc>
+        <w:tcPr>
+          <w:tcW w:w="5382" w:type="dxa"/>
+        </w:tcPr>
+        <w:p>
+          <w:pPr>
+            <w:pStyle w:val="Sinespaciado"/>
+          </w:pPr>
+          <w:r>
+            <w:t>Johan Sebastián Cárdenas Sánchez</w:t>
+          </w:r>
+        </w:p>
+      </w:tc>
+      <w:tc>
+        <w:tcPr>
+          <w:tcW w:w="1843" w:type="dxa"/>
+        </w:tcPr>
+        <w:p>
+          <w:pPr>
+            <w:pStyle w:val="Sinespaciado"/>
+          </w:pPr>
+          <w:r>
+            <w:t>201455983</w:t>
+          </w:r>
+        </w:p>
+      </w:tc>
+      <w:tc>
+        <w:tcPr>
+          <w:tcW w:w="1603" w:type="dxa"/>
+          <w:vMerge/>
+        </w:tcPr>
+        <w:p>
+          <w:pPr>
+            <w:tabs>
+              <w:tab w:val="center" w:pos="4419"/>
+              <w:tab w:val="right" w:pos="8838"/>
+            </w:tabs>
+            <w:rPr>
+              <w:rFonts w:ascii="Calibri" w:eastAsia="Calibri" w:hAnsi="Calibri" w:cs="Calibri"/>
+            </w:rPr>
+          </w:pPr>
+        </w:p>
+      </w:tc>
+    </w:tr>
+    <w:tr>
+      <w:trPr>
+        <w:trHeight w:val="220"/>
+      </w:trPr>
+      <w:tc>
+        <w:tcPr>
+          <w:tcW w:w="5382" w:type="dxa"/>
+        </w:tcPr>
+        <w:p>
+          <w:pPr>
+            <w:pStyle w:val="Sinespaciado"/>
+          </w:pPr>
+          <w:r>
+            <w:t>Juan Camilo Castaño Bonilla</w:t>
+          </w:r>
+        </w:p>
+      </w:tc>
+      <w:tc>
+        <w:tcPr>
+          <w:tcW w:w="1843" w:type="dxa"/>
+        </w:tcPr>
+        <w:p>
+          <w:pPr>
+            <w:pStyle w:val="Sinespaciado"/>
+          </w:pPr>
+          <w:r>
+            <w:t>201455634</w:t>
+          </w:r>
+        </w:p>
+      </w:tc>
+      <w:tc>
+        <w:tcPr>
+          <w:tcW w:w="1603" w:type="dxa"/>
+          <w:vMerge/>
+        </w:tcPr>
+        <w:p>
+          <w:pPr>
+            <w:tabs>
+              <w:tab w:val="center" w:pos="4419"/>
+              <w:tab w:val="right" w:pos="8838"/>
+            </w:tabs>
+            <w:rPr>
+              <w:rFonts w:ascii="Calibri" w:eastAsia="Calibri" w:hAnsi="Calibri" w:cs="Calibri"/>
+            </w:rPr>
+          </w:pPr>
+        </w:p>
+      </w:tc>
+    </w:tr>
+    <w:tr>
+      <w:trPr>
+        <w:trHeight w:val="220"/>
+      </w:trPr>
+      <w:tc>
+        <w:tcPr>
+          <w:tcW w:w="5382" w:type="dxa"/>
+        </w:tcPr>
+        <w:p>
+          <w:pPr>
+            <w:pStyle w:val="Sinespaciado"/>
+          </w:pPr>
+          <w:r>
+            <w:t>Angélica Ocampo Escobar</w:t>
+          </w:r>
+        </w:p>
+      </w:tc>
+      <w:tc>
+        <w:tcPr>
+          <w:tcW w:w="1843" w:type="dxa"/>
+        </w:tcPr>
+        <w:p>
+          <w:pPr>
+            <w:pStyle w:val="Sinespaciado"/>
+          </w:pPr>
+          <w:r>
+            <w:t>201455975</w:t>
+          </w:r>
+        </w:p>
+      </w:tc>
+      <w:tc>
+        <w:tcPr>
+          <w:tcW w:w="1603" w:type="dxa"/>
+          <w:vMerge/>
+        </w:tcPr>
+        <w:p>
+          <w:pPr>
+            <w:tabs>
+              <w:tab w:val="center" w:pos="4419"/>
+              <w:tab w:val="right" w:pos="8838"/>
+            </w:tabs>
+            <w:rPr>
+              <w:rFonts w:ascii="Calibri" w:eastAsia="Calibri" w:hAnsi="Calibri" w:cs="Calibri"/>
+            </w:rPr>
+          </w:pPr>
+        </w:p>
+      </w:tc>
+    </w:tr>
+    <w:tr>
+      <w:trPr>
+        <w:trHeight w:val="220"/>
+      </w:trPr>
+      <w:tc>
+        <w:tcPr>
+          <w:tcW w:w="5382" w:type="dxa"/>
+        </w:tcPr>
+        <w:p>
+          <w:pPr>
+            <w:pStyle w:val="Sinespaciado"/>
+          </w:pPr>
+          <w:r>
+            <w:t>Jorge Luis Torres Grajales</w:t>
+          </w:r>
+        </w:p>
+      </w:tc>
+      <w:tc>
+        <w:tcPr>
+          <w:tcW w:w="1843" w:type="dxa"/>
+        </w:tcPr>
+        <w:p>
+          <w:pPr>
+            <w:pStyle w:val="Sinespaciado"/>
+          </w:pPr>
+          <w:r>
+            <w:t>201449952</w:t>
+          </w:r>
+        </w:p>
+      </w:tc>
+      <w:tc>
+        <w:tcPr>
+          <w:tcW w:w="1603" w:type="dxa"/>
+          <w:vMerge/>
+        </w:tcPr>
+        <w:p>
+          <w:pPr>
+            <w:tabs>
+              <w:tab w:val="center" w:pos="4419"/>
+              <w:tab w:val="right" w:pos="8838"/>
+            </w:tabs>
+            <w:rPr>
+              <w:rFonts w:ascii="Calibri" w:eastAsia="Calibri" w:hAnsi="Calibri" w:cs="Calibri"/>
+            </w:rPr>
+          </w:pPr>
+        </w:p>
+      </w:tc>
+    </w:tr>
+  </w:tbl>
+  <w:p/>
+  <w:p>
+    <w:pPr>
+      <w:pStyle w:val="Encabezado"/>
+    </w:pPr>
+  </w:p>
+</w:hdr>
 </file>
 
 <file path=word/styles.xml><?xml version="1.0" encoding="utf-8"?>
@@ -1521,6 +1904,59 @@
     <w:semiHidden/>
     <w:unhideWhenUsed/>
   </w:style>
+  <w:style w:type="paragraph" w:styleId="Encabezado">
+    <w:name w:val="header"/>
+    <w:basedOn w:val="Normal"/>
+    <w:link w:val="EncabezadoCar"/>
+    <w:uiPriority w:val="99"/>
+    <w:unhideWhenUsed/>
+    <w:rsid w:val="002D0F83"/>
+    <w:pPr>
+      <w:tabs>
+        <w:tab w:val="center" w:pos="4419"/>
+        <w:tab w:val="right" w:pos="8838"/>
+      </w:tabs>
+      <w:spacing w:after="0" w:line="240" w:lineRule="auto"/>
+    </w:pPr>
+  </w:style>
+  <w:style w:type="character" w:customStyle="1" w:styleId="EncabezadoCar">
+    <w:name w:val="Encabezado Car"/>
+    <w:basedOn w:val="Fuentedeprrafopredeter"/>
+    <w:link w:val="Encabezado"/>
+    <w:uiPriority w:val="99"/>
+    <w:rsid w:val="002D0F83"/>
+  </w:style>
+  <w:style w:type="paragraph" w:styleId="Piedepgina">
+    <w:name w:val="footer"/>
+    <w:basedOn w:val="Normal"/>
+    <w:link w:val="PiedepginaCar"/>
+    <w:uiPriority w:val="99"/>
+    <w:unhideWhenUsed/>
+    <w:rsid w:val="002D0F83"/>
+    <w:pPr>
+      <w:tabs>
+        <w:tab w:val="center" w:pos="4419"/>
+        <w:tab w:val="right" w:pos="8838"/>
+      </w:tabs>
+      <w:spacing w:after="0" w:line="240" w:lineRule="auto"/>
+    </w:pPr>
+  </w:style>
+  <w:style w:type="character" w:customStyle="1" w:styleId="PiedepginaCar">
+    <w:name w:val="Pie de página Car"/>
+    <w:basedOn w:val="Fuentedeprrafopredeter"/>
+    <w:link w:val="Piedepgina"/>
+    <w:uiPriority w:val="99"/>
+    <w:rsid w:val="002D0F83"/>
+  </w:style>
+  <w:style w:type="paragraph" w:styleId="Sinespaciado">
+    <w:name w:val="No Spacing"/>
+    <w:uiPriority w:val="1"/>
+    <w:qFormat/>
+    <w:rsid w:val="002D0F83"/>
+    <w:pPr>
+      <w:spacing w:after="0" w:line="240" w:lineRule="auto"/>
+    </w:pPr>
+  </w:style>
 </w:styles>
 </file>
 

</xml_diff>